<commit_message>
Added check correct ugt and docs
</commit_message>
<xml_diff>
--- a/Doc/Zakluychenie КПМ-0297.docx
+++ b/Doc/Zakluychenie КПМ-0297.docx
@@ -265,7 +265,7 @@
           <w:sz w:val="24"/>
           <w:szCs w:val="24"/>
         </w:rPr>
-        <w:t xml:space="preserve"/>
+        <w:t xml:space="preserve">Метод прогнозирования</w:t>
       </w:r>
     </w:p>
     <w:p>
@@ -291,7 +291,7 @@
           <w:sz w:val="24"/>
           <w:szCs w:val="24"/>
         </w:rPr>
-        <w:t xml:space="preserve"> </w:t>
+        <w:t xml:space="preserve"> Клинические рекомендации</w:t>
       </w:r>
     </w:p>
     <w:p>
@@ -428,7 +428,7 @@
                 <w:szCs w:val="24"/>
                 <w:lang w:val="en-US"/>
               </w:rPr>
-              <w:t xml:space="preserve"/>
+              <w:t xml:space="preserve">Растущая смертность от болезней системы кровообращения</w:t>
             </w:r>
           </w:p>
         </w:tc>
@@ -453,7 +453,7 @@
                 <w:szCs w:val="24"/>
                 <w:lang w:val="en-US"/>
               </w:rPr>
-              <w:t xml:space="preserve"/>
+              <w:t xml:space="preserve">Повышение качества жизни, связанного с состоянием здоровь</w:t>
             </w:r>
           </w:p>
         </w:tc>
@@ -478,7 +478,7 @@
                 <w:szCs w:val="24"/>
                 <w:lang w:val="en-US"/>
               </w:rPr>
-              <w:t xml:space="preserve"/>
+              <w:t xml:space="preserve">имеется возможность серийного производства в России</w:t>
             </w:r>
           </w:p>
         </w:tc>
@@ -938,7 +938,7 @@
                 <w:szCs w:val="24"/>
                 <w:lang w:val="en-US" w:eastAsia="ru-RU"/>
               </w:rPr>
-              <w:t xml:space="preserve"/>
+              <w:t xml:space="preserve">Да</w:t>
             </w:r>
           </w:p>
         </w:tc>
@@ -1003,7 +1003,7 @@
                 <w:szCs w:val="24"/>
                 <w:lang w:val="en-US" w:eastAsia="ru-RU"/>
               </w:rPr>
-              <w:t xml:space="preserve"/>
+              <w:t xml:space="preserve">Нет</w:t>
             </w:r>
           </w:p>
         </w:tc>
@@ -1079,7 +1079,7 @@
                 <w:szCs w:val="24"/>
                 <w:lang w:val="en-US" w:eastAsia="ru-RU"/>
               </w:rPr>
-              <w:t xml:space="preserve"/>
+              <w:t xml:space="preserve">Нет</w:t>
             </w:r>
           </w:p>
         </w:tc>
@@ -1177,7 +1177,7 @@
                 <w:szCs w:val="24"/>
                 <w:lang w:val="en-US" w:eastAsia="ru-RU"/>
               </w:rPr>
-              <w:t xml:space="preserve"/>
+              <w:t xml:space="preserve">Нет</w:t>
             </w:r>
           </w:p>
         </w:tc>
@@ -1345,7 +1345,7 @@
                 <w:szCs w:val="24"/>
                 <w:lang w:val="en-US" w:eastAsia="ru-RU"/>
               </w:rPr>
-              <w:t xml:space="preserve"/>
+              <w:t xml:space="preserve">Нет</w:t>
             </w:r>
           </w:p>
         </w:tc>
@@ -1409,7 +1409,7 @@
                 <w:szCs w:val="24"/>
                 <w:lang w:val="en-US" w:eastAsia="ru-RU"/>
               </w:rPr>
-              <w:t xml:space="preserve"/>
+              <w:t xml:space="preserve">Нет</w:t>
             </w:r>
           </w:p>
         </w:tc>
@@ -1473,7 +1473,7 @@
                 <w:szCs w:val="24"/>
                 <w:lang w:val="en-US" w:eastAsia="ru-RU"/>
               </w:rPr>
-              <w:t xml:space="preserve"/>
+              <w:t xml:space="preserve">Нет</w:t>
             </w:r>
           </w:p>
         </w:tc>
@@ -1537,7 +1537,7 @@
                 <w:szCs w:val="24"/>
                 <w:lang w:val="en-US" w:eastAsia="ru-RU"/>
               </w:rPr>
-              <w:t xml:space="preserve"/>
+              <w:t xml:space="preserve">Да</w:t>
             </w:r>
           </w:p>
         </w:tc>
@@ -1558,15 +1558,7 @@
           <w:sz w:val="24"/>
           <w:szCs w:val="24"/>
         </w:rPr>
-        <w:t>Соответствие достигнутого научного результата НИР ожидаемым результатам</w:t>
-      </w:r>
-      <w:r>
-        <w:rPr>
-          <w:rFonts w:ascii="Times New Roman" w:hAnsi="Times New Roman" w:cs="Times New Roman"/>
-          <w:sz w:val="24"/>
-          <w:szCs w:val="24"/>
-        </w:rPr>
-        <w:t>, которые указаны в проекте тематики научного исследования:</w:t>
+        <w:t>Соответствие достигнутого научного результата НИР ожидаемым результатам, которые указаны в проекте тематики научного исследования:</w:t>
       </w:r>
     </w:p>
     <w:p>
@@ -1600,44 +1592,440 @@
           <w:lang w:val="en-US"/>
         </w:rPr>
       </w:pPr>
-      <w:r>
-        <w:rPr>
-          <w:rFonts w:ascii="Times New Roman" w:hAnsi="Times New Roman" w:cs="Times New Roman"/>
-          <w:b/>
+    </w:p>
+    <w:p>
+      <w:pPr>
+        <w:spacing w:after="0" w:line="360" w:lineRule="auto"/>
+        <w:rPr>
+          <w:rFonts w:ascii="Times New Roman" w:hAnsi="Times New Roman" w:cs="Times New Roman"/>
           <w:sz w:val="24"/>
           <w:szCs w:val="24"/>
           <w:lang w:val="en-US"/>
         </w:rPr>
-        <w:t>III</w:t>
-      </w:r>
-      <w:r>
-        <w:rPr>
-          <w:rFonts w:ascii="Times New Roman" w:hAnsi="Times New Roman" w:cs="Times New Roman"/>
-          <w:b/>
+      </w:pPr>
+      <w:r>
+        <w:rPr>
+          <w:rFonts w:ascii="Times New Roman" w:hAnsi="Times New Roman" w:cs="Times New Roman"/>
+          <w:sz w:val="24"/>
+          <w:szCs w:val="24"/>
+        </w:rPr>
+        <w:t>Вид</w:t>
+      </w:r>
+      <w:r>
+        <w:rPr>
+          <w:rFonts w:ascii="Times New Roman" w:hAnsi="Times New Roman" w:cs="Times New Roman"/>
           <w:sz w:val="24"/>
           <w:szCs w:val="24"/>
           <w:lang w:val="en-US"/>
         </w:rPr>
-        <w:t xml:space="preserve">. </w:t>
-      </w:r>
-      <w:r>
-        <w:rPr>
-          <w:rFonts w:ascii="Times New Roman" w:hAnsi="Times New Roman" w:cs="Times New Roman"/>
-          <w:b/>
-          <w:sz w:val="24"/>
-          <w:szCs w:val="24"/>
-        </w:rPr>
-        <w:t>Вывод</w:t>
-      </w:r>
-      <w:r>
-        <w:rPr>
-          <w:rFonts w:ascii="Times New Roman" w:hAnsi="Times New Roman" w:cs="Times New Roman"/>
-          <w:b/>
+        <w:t xml:space="preserve"> </w:t>
+      </w:r>
+      <w:r>
+        <w:rPr>
+          <w:rFonts w:ascii="Times New Roman" w:hAnsi="Times New Roman" w:cs="Times New Roman"/>
+          <w:sz w:val="24"/>
+          <w:szCs w:val="24"/>
+        </w:rPr>
+        <w:t>результата</w:t>
+      </w:r>
+      <w:r>
+        <w:rPr>
+          <w:rFonts w:ascii="Times New Roman" w:hAnsi="Times New Roman" w:cs="Times New Roman"/>
           <w:sz w:val="24"/>
           <w:szCs w:val="24"/>
           <w:lang w:val="en-US"/>
         </w:rPr>
-        <w:t>:</w:t>
+        <w:t xml:space="preserve">: Медицинское изделие</w:t>
+      </w:r>
+    </w:p>
+    <w:p>
+      <w:pPr>
+        <w:spacing w:after="0" w:line="360" w:lineRule="auto"/>
+        <w:rPr>
+          <w:rFonts w:ascii="Times New Roman" w:hAnsi="Times New Roman" w:cs="Times New Roman"/>
+          <w:sz w:val="24"/>
+          <w:szCs w:val="24"/>
+        </w:rPr>
+      </w:pPr>
+      <w:r>
+        <w:rPr>
+          <w:rFonts w:ascii="Times New Roman" w:hAnsi="Times New Roman" w:cs="Times New Roman"/>
+          <w:sz w:val="24"/>
+          <w:szCs w:val="24"/>
+        </w:rPr>
+        <w:t xml:space="preserve">Тип результата:</w:t>
+      </w:r>
+      <w:r>
+        <w:rPr>
+          <w:rFonts w:ascii="Times New Roman" w:hAnsi="Times New Roman" w:cs="Times New Roman"/>
+          <w:sz w:val="24"/>
+          <w:szCs w:val="24"/>
+        </w:rPr>
+        <w:t xml:space="preserve"> Медицинское изделие</w:t>
+      </w:r>
+    </w:p>
+    <w:p>
+      <w:pPr>
+        <w:spacing w:after="0" w:line="360" w:lineRule="auto"/>
+        <w:rPr>
+          <w:rFonts w:ascii="Times New Roman" w:hAnsi="Times New Roman" w:cs="Times New Roman"/>
+          <w:sz w:val="24"/>
+          <w:szCs w:val="24"/>
+        </w:rPr>
+      </w:pPr>
+      <w:r>
+        <w:rPr>
+          <w:rFonts w:ascii="Times New Roman" w:hAnsi="Times New Roman" w:cs="Times New Roman"/>
+          <w:sz w:val="24"/>
+          <w:szCs w:val="24"/>
+        </w:rPr>
+        <w:t>Вклад результата в решение приоритетных проблем медицины и здравоохранения</w:t>
+      </w:r>
+    </w:p>
+    <w:tbl>
+      <w:tblPr>
+        <w:tblStyle w:val="a3"/>
+        <w:tblW w:w="0" w:type="auto"/>
+        <w:tblLook w:val="04A0" w:firstRow="1" w:lastRow="0" w:firstColumn="1" w:lastColumn="0" w:noHBand="0" w:noVBand="1"/>
+      </w:tblPr>
+      <w:tblGrid>
+        <w:gridCol w:w="3115"/>
+        <w:gridCol w:w="3115"/>
+        <w:gridCol w:w="3115"/>
+      </w:tblGrid>
+      <w:tr>
+        <w:tc>
+          <w:tcPr>
+            <w:tcW w:w="3115" w:type="dxa"/>
+            <w:vAlign w:val="center"/>
+          </w:tcPr>
+          <w:p>
+            <w:pPr>
+              <w:spacing w:line="360" w:lineRule="auto"/>
+              <w:jc w:val="center"/>
+              <w:rPr>
+                <w:rFonts w:ascii="Times New Roman" w:hAnsi="Times New Roman" w:cs="Times New Roman"/>
+                <w:b/>
+                <w:sz w:val="24"/>
+                <w:szCs w:val="24"/>
+              </w:rPr>
+            </w:pPr>
+            <w:r>
+              <w:rPr>
+                <w:rFonts w:ascii="Times New Roman" w:hAnsi="Times New Roman" w:cs="Times New Roman"/>
+                <w:b/>
+                <w:sz w:val="24"/>
+                <w:szCs w:val="24"/>
+              </w:rPr>
+              <w:t>Приоритетная проблема медицины и здравоохранения</w:t>
+            </w:r>
+          </w:p>
+        </w:tc>
+        <w:tc>
+          <w:tcPr>
+            <w:tcW w:w="3115" w:type="dxa"/>
+            <w:vAlign w:val="center"/>
+          </w:tcPr>
+          <w:p>
+            <w:pPr>
+              <w:spacing w:line="360" w:lineRule="auto"/>
+              <w:jc w:val="center"/>
+              <w:rPr>
+                <w:rFonts w:ascii="Times New Roman" w:hAnsi="Times New Roman" w:cs="Times New Roman"/>
+                <w:b/>
+                <w:sz w:val="24"/>
+                <w:szCs w:val="24"/>
+              </w:rPr>
+            </w:pPr>
+            <w:r>
+              <w:rPr>
+                <w:rFonts w:ascii="Times New Roman" w:hAnsi="Times New Roman" w:cs="Times New Roman"/>
+                <w:b/>
+                <w:sz w:val="24"/>
+                <w:szCs w:val="24"/>
+              </w:rPr>
+              <w:t>Клинический эффект</w:t>
+            </w:r>
+          </w:p>
+        </w:tc>
+        <w:tc>
+          <w:tcPr>
+            <w:tcW w:w="3115" w:type="dxa"/>
+            <w:vAlign w:val="center"/>
+          </w:tcPr>
+          <w:p>
+            <w:pPr>
+              <w:spacing w:line="360" w:lineRule="auto"/>
+              <w:jc w:val="center"/>
+              <w:rPr>
+                <w:rFonts w:ascii="Times New Roman" w:hAnsi="Times New Roman" w:cs="Times New Roman"/>
+                <w:b/>
+                <w:sz w:val="24"/>
+                <w:szCs w:val="24"/>
+              </w:rPr>
+            </w:pPr>
+            <w:r>
+              <w:rPr>
+                <w:rFonts w:ascii="Times New Roman" w:hAnsi="Times New Roman" w:cs="Times New Roman"/>
+                <w:b/>
+                <w:sz w:val="24"/>
+                <w:szCs w:val="24"/>
+              </w:rPr>
+              <w:t>Возможность импортозамещения</w:t>
+            </w:r>
+          </w:p>
+        </w:tc>
+      </w:tr>
+      <w:tr>
+        <w:tc>
+          <w:tcPr>
+            <w:tcW w:w="3115" w:type="dxa"/>
+          </w:tcPr>
+          <w:p>
+            <w:pPr>
+              <w:spacing w:line="360" w:lineRule="auto"/>
+              <w:rPr>
+                <w:rFonts w:ascii="Times New Roman" w:hAnsi="Times New Roman" w:cs="Times New Roman"/>
+                <w:sz w:val="24"/>
+                <w:szCs w:val="24"/>
+                <w:lang w:val="en-US"/>
+              </w:rPr>
+            </w:pPr>
+            <w:r>
+              <w:rPr>
+                <w:rFonts w:ascii="Times New Roman" w:hAnsi="Times New Roman" w:cs="Times New Roman"/>
+                <w:sz w:val="24"/>
+                <w:szCs w:val="24"/>
+                <w:lang w:val="en-US"/>
+              </w:rPr>
+              <w:t xml:space="preserve"/>
+            </w:r>
+          </w:p>
+        </w:tc>
+        <w:tc>
+          <w:tcPr>
+            <w:tcW w:w="3115" w:type="dxa"/>
+          </w:tcPr>
+          <w:p>
+            <w:pPr>
+              <w:spacing w:line="360" w:lineRule="auto"/>
+              <w:rPr>
+                <w:rFonts w:ascii="Times New Roman" w:hAnsi="Times New Roman" w:cs="Times New Roman"/>
+                <w:sz w:val="24"/>
+                <w:szCs w:val="24"/>
+                <w:lang w:val="en-US"/>
+              </w:rPr>
+            </w:pPr>
+            <w:r>
+              <w:rPr>
+                <w:rFonts w:ascii="Times New Roman" w:hAnsi="Times New Roman" w:cs="Times New Roman"/>
+                <w:sz w:val="24"/>
+                <w:szCs w:val="24"/>
+                <w:lang w:val="en-US"/>
+              </w:rPr>
+              <w:t xml:space="preserve"/>
+            </w:r>
+          </w:p>
+        </w:tc>
+        <w:tc>
+          <w:tcPr>
+            <w:tcW w:w="3115" w:type="dxa"/>
+          </w:tcPr>
+          <w:p>
+            <w:pPr>
+              <w:spacing w:line="360" w:lineRule="auto"/>
+              <w:rPr>
+                <w:rFonts w:ascii="Times New Roman" w:hAnsi="Times New Roman" w:cs="Times New Roman"/>
+                <w:sz w:val="24"/>
+                <w:szCs w:val="24"/>
+                <w:lang w:val="en-US"/>
+              </w:rPr>
+            </w:pPr>
+            <w:r>
+              <w:rPr>
+                <w:rFonts w:ascii="Times New Roman" w:hAnsi="Times New Roman" w:cs="Times New Roman"/>
+                <w:sz w:val="24"/>
+                <w:szCs w:val="24"/>
+                <w:lang w:val="en-US"/>
+              </w:rPr>
+              <w:t xml:space="preserve"/>
+            </w:r>
+          </w:p>
+        </w:tc>
+      </w:tr>
+      <w:tr>
+        <w:tc>
+          <w:tcPr>
+            <w:tcW w:w="3115" w:type="dxa"/>
+          </w:tcPr>
+          <w:p>
+            <w:pPr>
+              <w:spacing w:line="360" w:lineRule="auto"/>
+              <w:rPr>
+                <w:rFonts w:ascii="Times New Roman" w:hAnsi="Times New Roman" w:cs="Times New Roman"/>
+                <w:sz w:val="24"/>
+                <w:szCs w:val="24"/>
+              </w:rPr>
+            </w:pPr>
+            <w:r>
+              <w:rPr>
+                <w:rFonts w:ascii="Times New Roman" w:hAnsi="Times New Roman" w:cs="Times New Roman"/>
+                <w:sz w:val="24"/>
+                <w:szCs w:val="24"/>
+                <w:lang w:val="en-US"/>
+              </w:rPr>
+              <w:t xml:space="preserve"/>
+            </w:r>
+          </w:p>
+        </w:tc>
+        <w:tc>
+          <w:tcPr>
+            <w:tcW w:w="3115" w:type="dxa"/>
+          </w:tcPr>
+          <w:p>
+            <w:pPr>
+              <w:spacing w:line="360" w:lineRule="auto"/>
+              <w:rPr>
+                <w:rFonts w:ascii="Times New Roman" w:hAnsi="Times New Roman" w:cs="Times New Roman"/>
+                <w:sz w:val="24"/>
+                <w:szCs w:val="24"/>
+              </w:rPr>
+            </w:pPr>
+            <w:r>
+              <w:rPr>
+                <w:rFonts w:ascii="Times New Roman" w:hAnsi="Times New Roman" w:cs="Times New Roman"/>
+                <w:sz w:val="24"/>
+                <w:szCs w:val="24"/>
+                <w:lang w:val="en-US"/>
+              </w:rPr>
+              <w:t xml:space="preserve"/>
+            </w:r>
+          </w:p>
+        </w:tc>
+        <w:tc>
+          <w:tcPr>
+            <w:tcW w:w="3115" w:type="dxa"/>
+          </w:tcPr>
+          <w:p>
+            <w:pPr>
+              <w:spacing w:line="360" w:lineRule="auto"/>
+              <w:rPr>
+                <w:rFonts w:ascii="Times New Roman" w:hAnsi="Times New Roman" w:cs="Times New Roman"/>
+                <w:sz w:val="24"/>
+                <w:szCs w:val="24"/>
+              </w:rPr>
+            </w:pPr>
+            <w:r>
+              <w:rPr>
+                <w:rFonts w:ascii="Times New Roman" w:hAnsi="Times New Roman" w:cs="Times New Roman"/>
+                <w:sz w:val="24"/>
+                <w:szCs w:val="24"/>
+                <w:lang w:val="en-US"/>
+              </w:rPr>
+              <w:t xml:space="preserve"/>
+            </w:r>
+          </w:p>
+        </w:tc>
+      </w:tr>
+      <w:tr>
+        <w:tc>
+          <w:tcPr>
+            <w:tcW w:w="3115" w:type="dxa"/>
+          </w:tcPr>
+          <w:p>
+            <w:pPr>
+              <w:spacing w:line="360" w:lineRule="auto"/>
+              <w:rPr>
+                <w:rFonts w:ascii="Times New Roman" w:hAnsi="Times New Roman" w:cs="Times New Roman"/>
+                <w:sz w:val="24"/>
+                <w:szCs w:val="24"/>
+              </w:rPr>
+            </w:pPr>
+            <w:r>
+              <w:rPr>
+                <w:rFonts w:ascii="Times New Roman" w:hAnsi="Times New Roman" w:cs="Times New Roman"/>
+                <w:sz w:val="24"/>
+                <w:szCs w:val="24"/>
+                <w:lang w:val="en-US"/>
+              </w:rPr>
+              <w:t xml:space="preserve"/>
+            </w:r>
+          </w:p>
+        </w:tc>
+        <w:tc>
+          <w:tcPr>
+            <w:tcW w:w="3115" w:type="dxa"/>
+          </w:tcPr>
+          <w:p>
+            <w:pPr>
+              <w:spacing w:line="360" w:lineRule="auto"/>
+              <w:rPr>
+                <w:rFonts w:ascii="Times New Roman" w:hAnsi="Times New Roman" w:cs="Times New Roman"/>
+                <w:sz w:val="24"/>
+                <w:szCs w:val="24"/>
+              </w:rPr>
+            </w:pPr>
+            <w:r>
+              <w:rPr>
+                <w:rFonts w:ascii="Times New Roman" w:hAnsi="Times New Roman" w:cs="Times New Roman"/>
+                <w:sz w:val="24"/>
+                <w:szCs w:val="24"/>
+                <w:lang w:val="en-US"/>
+              </w:rPr>
+              <w:t xml:space="preserve"/>
+            </w:r>
+          </w:p>
+        </w:tc>
+        <w:tc>
+          <w:tcPr>
+            <w:tcW w:w="3115" w:type="dxa"/>
+          </w:tcPr>
+          <w:p>
+            <w:pPr>
+              <w:spacing w:line="360" w:lineRule="auto"/>
+              <w:rPr>
+                <w:rFonts w:ascii="Times New Roman" w:hAnsi="Times New Roman" w:cs="Times New Roman"/>
+                <w:sz w:val="24"/>
+                <w:szCs w:val="24"/>
+              </w:rPr>
+            </w:pPr>
+            <w:r>
+              <w:rPr>
+                <w:rFonts w:ascii="Times New Roman" w:hAnsi="Times New Roman" w:cs="Times New Roman"/>
+                <w:sz w:val="24"/>
+                <w:szCs w:val="24"/>
+                <w:lang w:val="en-US"/>
+              </w:rPr>
+              <w:t xml:space="preserve"/>
+            </w:r>
+          </w:p>
+        </w:tc>
+      </w:tr>
+    </w:tbl>
+    <w:p>
+      <w:pPr>
+        <w:spacing w:before="120" w:after="0" w:line="360" w:lineRule="auto"/>
+        <w:rPr>
+          <w:rFonts w:ascii="Times New Roman" w:hAnsi="Times New Roman" w:cs="Times New Roman"/>
+          <w:sz w:val="24"/>
+          <w:szCs w:val="24"/>
+        </w:rPr>
+      </w:pPr>
+      <w:r>
+        <w:rPr>
+          <w:rFonts w:ascii="Times New Roman" w:hAnsi="Times New Roman" w:cs="Times New Roman"/>
+          <w:sz w:val="24"/>
+          <w:szCs w:val="24"/>
+        </w:rPr>
+        <w:t>З</w:t>
+      </w:r>
+      <w:r>
+        <w:rPr>
+          <w:rFonts w:ascii="Times New Roman" w:hAnsi="Times New Roman" w:cs="Times New Roman"/>
+          <w:sz w:val="24"/>
+          <w:szCs w:val="24"/>
+        </w:rPr>
+        <w:t>адачи, полностью решенные к моменту завершения НИР или данного этапа НИР в рамках достижения УГТ оцениваемого научного результата</w:t>
       </w:r>
     </w:p>
     <w:p>
@@ -1647,6 +2035,869 @@
           <w:rFonts w:ascii="Times New Roman" w:hAnsi="Times New Roman" w:cs="Times New Roman"/>
           <w:sz w:val="24"/>
           <w:szCs w:val="24"/>
+        </w:rPr>
+      </w:pPr>
+      <w:r>
+        <w:rPr>
+          <w:rFonts w:ascii="Times New Roman" w:hAnsi="Times New Roman" w:cs="Times New Roman"/>
+          <w:sz w:val="24"/>
+          <w:szCs w:val="24"/>
+        </w:rPr>
+        <w:t xml:space="preserve"/>
+      </w:r>
+    </w:p>
+    <w:p>
+      <w:pPr>
+        <w:spacing w:before="120" w:after="0" w:line="360" w:lineRule="auto"/>
+        <w:rPr>
+          <w:rFonts w:ascii="Times New Roman" w:hAnsi="Times New Roman" w:cs="Times New Roman"/>
+          <w:sz w:val="24"/>
+          <w:szCs w:val="24"/>
+        </w:rPr>
+      </w:pPr>
+      <w:r>
+        <w:rPr>
+          <w:rFonts w:ascii="Times New Roman" w:hAnsi="Times New Roman" w:cs="Times New Roman"/>
+          <w:sz w:val="24"/>
+          <w:szCs w:val="24"/>
+        </w:rPr>
+        <w:lastRenderedPageBreak/>
+        <w:t>И</w:t>
+      </w:r>
+      <w:r>
+        <w:rPr>
+          <w:rFonts w:ascii="Times New Roman" w:hAnsi="Times New Roman" w:cs="Times New Roman"/>
+          <w:sz w:val="24"/>
+          <w:szCs w:val="24"/>
+        </w:rPr>
+        <w:t>нформационные материалы, которые имеются в отчетной документации</w:t>
+      </w:r>
+      <w:r>
+        <w:rPr>
+          <w:rFonts w:ascii="Times New Roman" w:hAnsi="Times New Roman" w:cs="Times New Roman"/>
+          <w:sz w:val="24"/>
+          <w:szCs w:val="24"/>
+        </w:rPr>
+        <w:br/>
+      </w:r>
+      <w:r>
+        <w:rPr>
+          <w:rFonts w:ascii="Times New Roman" w:hAnsi="Times New Roman" w:cs="Times New Roman"/>
+          <w:sz w:val="24"/>
+          <w:szCs w:val="24"/>
+        </w:rPr>
+        <w:t>о результатах НИР</w:t>
+      </w:r>
+    </w:p>
+    <w:p>
+      <w:pPr>
+        <w:spacing w:before="120" w:after="0" w:line="360" w:lineRule="auto"/>
+        <w:rPr>
+          <w:rFonts w:ascii="Times New Roman" w:hAnsi="Times New Roman" w:cs="Times New Roman"/>
+          <w:sz w:val="24"/>
+          <w:szCs w:val="24"/>
+        </w:rPr>
+      </w:pPr>
+      <w:r>
+        <w:rPr>
+          <w:rFonts w:ascii="Times New Roman" w:hAnsi="Times New Roman" w:cs="Times New Roman"/>
+          <w:sz w:val="24"/>
+          <w:szCs w:val="24"/>
+        </w:rPr>
+        <w:t xml:space="preserve"/>
+      </w:r>
+    </w:p>
+    <w:p>
+      <w:pPr>
+        <w:spacing w:before="120" w:after="0" w:line="360" w:lineRule="auto"/>
+        <w:rPr>
+          <w:rFonts w:ascii="Times New Roman" w:hAnsi="Times New Roman" w:cs="Times New Roman"/>
+          <w:sz w:val="24"/>
+          <w:szCs w:val="24"/>
+        </w:rPr>
+      </w:pPr>
+      <w:r>
+        <w:rPr>
+          <w:rFonts w:ascii="Times New Roman" w:hAnsi="Times New Roman" w:cs="Times New Roman"/>
+          <w:sz w:val="24"/>
+          <w:szCs w:val="24"/>
+        </w:rPr>
+        <w:t>Критические технологии, отмеченные в указе Президента Российской Федерации от 18 июня 2024 года № 529 «Об утверждении приоритетных направлений научно-технологического развития и перечня важнейших наукоемких технологий, к которым относится результат проекта</w:t>
+      </w:r>
+    </w:p>
+    <w:tbl>
+      <w:tblPr>
+        <w:tblW w:w="5000" w:type="pct"/>
+        <w:tblBorders>
+          <w:top w:val="single" w:sz="4" w:space="0" w:color="auto"/>
+          <w:left w:val="single" w:sz="4" w:space="0" w:color="auto"/>
+          <w:bottom w:val="single" w:sz="4" w:space="0" w:color="auto"/>
+          <w:right w:val="single" w:sz="4" w:space="0" w:color="auto"/>
+          <w:insideH w:val="single" w:sz="4" w:space="0" w:color="auto"/>
+          <w:insideV w:val="single" w:sz="4" w:space="0" w:color="auto"/>
+        </w:tblBorders>
+        <w:tblLook w:val="04A0" w:firstRow="1" w:lastRow="0" w:firstColumn="1" w:lastColumn="0" w:noHBand="0" w:noVBand="1"/>
+      </w:tblPr>
+      <w:tblGrid>
+        <w:gridCol w:w="7644"/>
+        <w:gridCol w:w="1701"/>
+      </w:tblGrid>
+      <w:tr>
+        <w:trPr>
+          <w:trHeight w:val="600"/>
+        </w:trPr>
+        <w:tc>
+          <w:tcPr>
+            <w:tcW w:w="4320" w:type="pct"/>
+            <w:shd w:val="clear" w:color="auto" w:fill="auto"/>
+            <w:vAlign w:val="center"/>
+          </w:tcPr>
+          <w:p>
+            <w:pPr>
+              <w:spacing w:after="0" w:line="240" w:lineRule="auto"/>
+              <w:jc w:val="center"/>
+              <w:rPr>
+                <w:rFonts w:ascii="Times New Roman" w:eastAsia="Times New Roman" w:hAnsi="Times New Roman" w:cs="Times New Roman"/>
+                <w:b/>
+                <w:color w:val="000000"/>
+                <w:sz w:val="24"/>
+                <w:szCs w:val="24"/>
+                <w:lang w:eastAsia="ru-RU"/>
+              </w:rPr>
+            </w:pPr>
+            <w:r>
+              <w:rPr>
+                <w:rFonts w:ascii="Times New Roman" w:eastAsia="Times New Roman" w:hAnsi="Times New Roman" w:cs="Times New Roman"/>
+                <w:b/>
+                <w:color w:val="000000"/>
+                <w:sz w:val="24"/>
+                <w:szCs w:val="24"/>
+                <w:lang w:eastAsia="ru-RU"/>
+              </w:rPr>
+              <w:t>Критическая технология</w:t>
+            </w:r>
+          </w:p>
+        </w:tc>
+        <w:tc>
+          <w:tcPr>
+            <w:tcW w:w="680" w:type="pct"/>
+            <w:vAlign w:val="center"/>
+          </w:tcPr>
+          <w:p>
+            <w:pPr>
+              <w:spacing w:after="0" w:line="240" w:lineRule="auto"/>
+              <w:jc w:val="center"/>
+              <w:rPr>
+                <w:rFonts w:ascii="Times New Roman" w:eastAsia="Times New Roman" w:hAnsi="Times New Roman" w:cs="Times New Roman"/>
+                <w:b/>
+                <w:color w:val="000000"/>
+                <w:sz w:val="24"/>
+                <w:szCs w:val="24"/>
+                <w:lang w:eastAsia="ru-RU"/>
+              </w:rPr>
+            </w:pPr>
+            <w:r>
+              <w:rPr>
+                <w:rFonts w:ascii="Times New Roman" w:eastAsia="Times New Roman" w:hAnsi="Times New Roman" w:cs="Times New Roman"/>
+                <w:b/>
+                <w:color w:val="000000"/>
+                <w:sz w:val="24"/>
+                <w:szCs w:val="24"/>
+                <w:lang w:eastAsia="ru-RU"/>
+              </w:rPr>
+              <w:t>Соответствие</w:t>
+            </w:r>
+          </w:p>
+        </w:tc>
+      </w:tr>
+      <w:tr>
+        <w:trPr>
+          <w:trHeight w:val="600"/>
+        </w:trPr>
+        <w:tc>
+          <w:tcPr>
+            <w:tcW w:w="4320" w:type="pct"/>
+            <w:shd w:val="clear" w:color="auto" w:fill="auto"/>
+            <w:vAlign w:val="center"/>
+            <w:hideMark/>
+          </w:tcPr>
+          <w:p>
+            <w:pPr>
+              <w:spacing w:after="0" w:line="240" w:lineRule="auto"/>
+              <w:rPr>
+                <w:rFonts w:ascii="Times New Roman" w:eastAsia="Times New Roman" w:hAnsi="Times New Roman" w:cs="Times New Roman"/>
+                <w:color w:val="000000"/>
+                <w:sz w:val="24"/>
+                <w:szCs w:val="24"/>
+                <w:lang w:eastAsia="ru-RU"/>
+              </w:rPr>
+            </w:pPr>
+            <w:r>
+              <w:rPr>
+                <w:rFonts w:ascii="Times New Roman" w:eastAsia="Times New Roman" w:hAnsi="Times New Roman" w:cs="Times New Roman"/>
+                <w:color w:val="000000"/>
+                <w:sz w:val="24"/>
+                <w:szCs w:val="24"/>
+                <w:lang w:eastAsia="ru-RU"/>
+              </w:rPr>
+              <w:t>Биомедицинские и когнитивные технологии здорового и активного долголетия</w:t>
+            </w:r>
+          </w:p>
+        </w:tc>
+        <w:tc>
+          <w:tcPr>
+            <w:tcW w:w="680" w:type="pct"/>
+            <w:vAlign w:val="center"/>
+          </w:tcPr>
+          <w:p>
+            <w:pPr>
+              <w:spacing w:after="0" w:line="240" w:lineRule="auto"/>
+              <w:jc w:val="center"/>
+              <w:rPr>
+                <w:rFonts w:ascii="Times New Roman" w:eastAsia="Times New Roman" w:hAnsi="Times New Roman" w:cs="Times New Roman"/>
+                <w:color w:val="000000"/>
+                <w:sz w:val="24"/>
+                <w:szCs w:val="24"/>
+                <w:lang w:val="en-US" w:eastAsia="ru-RU"/>
+              </w:rPr>
+            </w:pPr>
+            <w:r>
+              <w:rPr>
+                <w:rFonts w:ascii="Times New Roman" w:eastAsia="Times New Roman" w:hAnsi="Times New Roman" w:cs="Times New Roman"/>
+                <w:color w:val="000000"/>
+                <w:sz w:val="24"/>
+                <w:szCs w:val="24"/>
+                <w:lang w:val="en-US" w:eastAsia="ru-RU"/>
+              </w:rPr>
+              <w:t xml:space="preserve">Да</w:t>
+            </w:r>
+          </w:p>
+        </w:tc>
+      </w:tr>
+      <w:tr>
+        <w:trPr>
+          <w:trHeight w:val="585"/>
+        </w:trPr>
+        <w:tc>
+          <w:tcPr>
+            <w:tcW w:w="4320" w:type="pct"/>
+            <w:shd w:val="clear" w:color="auto" w:fill="auto"/>
+            <w:vAlign w:val="center"/>
+            <w:hideMark/>
+          </w:tcPr>
+          <w:p>
+            <w:pPr>
+              <w:spacing w:after="0" w:line="240" w:lineRule="auto"/>
+              <w:rPr>
+                <w:rFonts w:ascii="Times New Roman" w:eastAsia="Times New Roman" w:hAnsi="Times New Roman" w:cs="Times New Roman"/>
+                <w:color w:val="000000"/>
+                <w:sz w:val="24"/>
+                <w:szCs w:val="24"/>
+                <w:lang w:eastAsia="ru-RU"/>
+              </w:rPr>
+            </w:pPr>
+            <w:r>
+              <w:rPr>
+                <w:rFonts w:ascii="Times New Roman" w:eastAsia="Times New Roman" w:hAnsi="Times New Roman" w:cs="Times New Roman"/>
+                <w:color w:val="000000"/>
+                <w:sz w:val="24"/>
+                <w:szCs w:val="24"/>
+                <w:lang w:eastAsia="ru-RU"/>
+              </w:rPr>
+              <w:t>Технологии разработки лекарственных средств и платформ нового поколения (биотехнологических, высокотехнологичных и радиофармацевтических лекарственных препаратов)</w:t>
+            </w:r>
+          </w:p>
+        </w:tc>
+        <w:tc>
+          <w:tcPr>
+            <w:tcW w:w="680" w:type="pct"/>
+            <w:vAlign w:val="center"/>
+          </w:tcPr>
+          <w:p>
+            <w:pPr>
+              <w:spacing w:after="0" w:line="240" w:lineRule="auto"/>
+              <w:jc w:val="center"/>
+              <w:rPr>
+                <w:rFonts w:ascii="Times New Roman" w:eastAsia="Times New Roman" w:hAnsi="Times New Roman" w:cs="Times New Roman"/>
+                <w:color w:val="000000"/>
+                <w:sz w:val="24"/>
+                <w:szCs w:val="24"/>
+                <w:lang w:eastAsia="ru-RU"/>
+              </w:rPr>
+            </w:pPr>
+            <w:r>
+              <w:rPr>
+                <w:rFonts w:ascii="Times New Roman" w:eastAsia="Times New Roman" w:hAnsi="Times New Roman" w:cs="Times New Roman"/>
+                <w:color w:val="000000"/>
+                <w:sz w:val="24"/>
+                <w:szCs w:val="24"/>
+                <w:lang w:val="en-US" w:eastAsia="ru-RU"/>
+              </w:rPr>
+              <w:t xml:space="preserve">Нет</w:t>
+            </w:r>
+          </w:p>
+        </w:tc>
+      </w:tr>
+      <w:tr>
+        <w:trPr>
+          <w:trHeight w:val="585"/>
+        </w:trPr>
+        <w:tc>
+          <w:tcPr>
+            <w:tcW w:w="4320" w:type="pct"/>
+            <w:shd w:val="clear" w:color="auto" w:fill="auto"/>
+            <w:vAlign w:val="center"/>
+            <w:hideMark/>
+          </w:tcPr>
+          <w:p>
+            <w:pPr>
+              <w:spacing w:after="0" w:line="240" w:lineRule="auto"/>
+              <w:rPr>
+                <w:rFonts w:ascii="Times New Roman" w:eastAsia="Times New Roman" w:hAnsi="Times New Roman" w:cs="Times New Roman"/>
+                <w:color w:val="000000"/>
+                <w:sz w:val="24"/>
+                <w:szCs w:val="24"/>
+                <w:lang w:eastAsia="ru-RU"/>
+              </w:rPr>
+            </w:pPr>
+            <w:r>
+              <w:rPr>
+                <w:rFonts w:ascii="Times New Roman" w:eastAsia="Times New Roman" w:hAnsi="Times New Roman" w:cs="Times New Roman"/>
+                <w:color w:val="000000"/>
+                <w:sz w:val="24"/>
+                <w:szCs w:val="24"/>
+                <w:lang w:eastAsia="ru-RU"/>
+              </w:rPr>
+              <w:t xml:space="preserve">Технологии персонализированного, лечебного и функционального питания для </w:t>
+            </w:r>
+            <w:proofErr w:type="spellStart"/>
+            <w:r>
+              <w:rPr>
+                <w:rFonts w:ascii="Times New Roman" w:eastAsia="Times New Roman" w:hAnsi="Times New Roman" w:cs="Times New Roman"/>
+                <w:color w:val="000000"/>
+                <w:sz w:val="24"/>
+                <w:szCs w:val="24"/>
+                <w:lang w:eastAsia="ru-RU"/>
+              </w:rPr>
+              <w:t>здоровьесбережения</w:t>
+            </w:r>
+            <w:proofErr w:type="spellEnd"/>
+          </w:p>
+        </w:tc>
+        <w:tc>
+          <w:tcPr>
+            <w:tcW w:w="680" w:type="pct"/>
+            <w:vAlign w:val="center"/>
+          </w:tcPr>
+          <w:p>
+            <w:pPr>
+              <w:spacing w:after="0" w:line="240" w:lineRule="auto"/>
+              <w:jc w:val="center"/>
+              <w:rPr>
+                <w:rFonts w:ascii="Times New Roman" w:eastAsia="Times New Roman" w:hAnsi="Times New Roman" w:cs="Times New Roman"/>
+                <w:color w:val="000000"/>
+                <w:sz w:val="24"/>
+                <w:szCs w:val="24"/>
+                <w:lang w:eastAsia="ru-RU"/>
+              </w:rPr>
+            </w:pPr>
+            <w:r>
+              <w:rPr>
+                <w:rFonts w:ascii="Times New Roman" w:eastAsia="Times New Roman" w:hAnsi="Times New Roman" w:cs="Times New Roman"/>
+                <w:color w:val="000000"/>
+                <w:sz w:val="24"/>
+                <w:szCs w:val="24"/>
+                <w:lang w:val="en-US" w:eastAsia="ru-RU"/>
+              </w:rPr>
+              <w:t xml:space="preserve">Нет</w:t>
+            </w:r>
+          </w:p>
+        </w:tc>
+      </w:tr>
+      <w:tr>
+        <w:trPr>
+          <w:trHeight w:val="585"/>
+        </w:trPr>
+        <w:tc>
+          <w:tcPr>
+            <w:tcW w:w="4320" w:type="pct"/>
+            <w:shd w:val="clear" w:color="auto" w:fill="auto"/>
+            <w:vAlign w:val="center"/>
+            <w:hideMark/>
+          </w:tcPr>
+          <w:p>
+            <w:pPr>
+              <w:spacing w:after="0" w:line="240" w:lineRule="auto"/>
+              <w:rPr>
+                <w:rFonts w:ascii="Times New Roman" w:eastAsia="Times New Roman" w:hAnsi="Times New Roman" w:cs="Times New Roman"/>
+                <w:color w:val="000000"/>
+                <w:sz w:val="24"/>
+                <w:szCs w:val="24"/>
+                <w:lang w:eastAsia="ru-RU"/>
+              </w:rPr>
+            </w:pPr>
+            <w:r>
+              <w:rPr>
+                <w:rFonts w:ascii="Times New Roman" w:eastAsia="Times New Roman" w:hAnsi="Times New Roman" w:cs="Times New Roman"/>
+                <w:color w:val="000000"/>
+                <w:sz w:val="24"/>
+                <w:szCs w:val="24"/>
+                <w:lang w:eastAsia="ru-RU"/>
+              </w:rPr>
+              <w:t xml:space="preserve">Технологии разработки медицинских изделий нового поколения, включая </w:t>
+            </w:r>
+            <w:proofErr w:type="spellStart"/>
+            <w:r>
+              <w:rPr>
+                <w:rFonts w:ascii="Times New Roman" w:eastAsia="Times New Roman" w:hAnsi="Times New Roman" w:cs="Times New Roman"/>
+                <w:color w:val="000000"/>
+                <w:sz w:val="24"/>
+                <w:szCs w:val="24"/>
+                <w:lang w:eastAsia="ru-RU"/>
+              </w:rPr>
+              <w:t>биогибридные</w:t>
+            </w:r>
+            <w:proofErr w:type="spellEnd"/>
+            <w:r>
+              <w:rPr>
+                <w:rFonts w:ascii="Times New Roman" w:eastAsia="Times New Roman" w:hAnsi="Times New Roman" w:cs="Times New Roman"/>
+                <w:color w:val="000000"/>
+                <w:sz w:val="24"/>
+                <w:szCs w:val="24"/>
+                <w:lang w:eastAsia="ru-RU"/>
+              </w:rPr>
+              <w:t xml:space="preserve">, бионические технологии и </w:t>
+            </w:r>
+            <w:proofErr w:type="spellStart"/>
+            <w:r>
+              <w:rPr>
+                <w:rFonts w:ascii="Times New Roman" w:eastAsia="Times New Roman" w:hAnsi="Times New Roman" w:cs="Times New Roman"/>
+                <w:color w:val="000000"/>
+                <w:sz w:val="24"/>
+                <w:szCs w:val="24"/>
+                <w:lang w:eastAsia="ru-RU"/>
+              </w:rPr>
+              <w:t>нейротехнологии</w:t>
+            </w:r>
+            <w:proofErr w:type="spellEnd"/>
+          </w:p>
+        </w:tc>
+        <w:tc>
+          <w:tcPr>
+            <w:tcW w:w="680" w:type="pct"/>
+            <w:vAlign w:val="center"/>
+          </w:tcPr>
+          <w:p>
+            <w:pPr>
+              <w:spacing w:after="0" w:line="240" w:lineRule="auto"/>
+              <w:jc w:val="center"/>
+              <w:rPr>
+                <w:rFonts w:ascii="Times New Roman" w:eastAsia="Times New Roman" w:hAnsi="Times New Roman" w:cs="Times New Roman"/>
+                <w:color w:val="000000"/>
+                <w:sz w:val="24"/>
+                <w:szCs w:val="24"/>
+                <w:lang w:eastAsia="ru-RU"/>
+              </w:rPr>
+            </w:pPr>
+            <w:r>
+              <w:rPr>
+                <w:rFonts w:ascii="Times New Roman" w:eastAsia="Times New Roman" w:hAnsi="Times New Roman" w:cs="Times New Roman"/>
+                <w:color w:val="000000"/>
+                <w:sz w:val="24"/>
+                <w:szCs w:val="24"/>
+                <w:lang w:val="en-US" w:eastAsia="ru-RU"/>
+              </w:rPr>
+              <w:t xml:space="preserve">Нет</w:t>
+            </w:r>
+          </w:p>
+        </w:tc>
+      </w:tr>
+    </w:tbl>
+    <w:p>
+      <w:pPr>
+        <w:spacing w:before="120" w:after="0" w:line="360" w:lineRule="auto"/>
+        <w:rPr>
+          <w:rFonts w:ascii="Times New Roman" w:hAnsi="Times New Roman" w:cs="Times New Roman"/>
+          <w:sz w:val="24"/>
+          <w:szCs w:val="24"/>
+        </w:rPr>
+      </w:pPr>
+      <w:r>
+        <w:rPr>
+          <w:rFonts w:ascii="Times New Roman" w:hAnsi="Times New Roman" w:cs="Times New Roman"/>
+          <w:sz w:val="24"/>
+          <w:szCs w:val="24"/>
+        </w:rPr>
+        <w:t>Сквозные технологии, отмеченные в указе Президента Российской Федерации от 18 июня 2024 года № 529 «Об утверждении приоритетных направлений научно-технологического развития и перечня важнейших наукоемких технологий, к которым относится результат проекта</w:t>
+      </w:r>
+    </w:p>
+    <w:tbl>
+      <w:tblPr>
+        <w:tblW w:w="5000" w:type="pct"/>
+        <w:tblBorders>
+          <w:top w:val="single" w:sz="4" w:space="0" w:color="auto"/>
+          <w:left w:val="single" w:sz="4" w:space="0" w:color="auto"/>
+          <w:bottom w:val="single" w:sz="4" w:space="0" w:color="auto"/>
+          <w:right w:val="single" w:sz="4" w:space="0" w:color="auto"/>
+          <w:insideH w:val="single" w:sz="4" w:space="0" w:color="auto"/>
+          <w:insideV w:val="single" w:sz="4" w:space="0" w:color="auto"/>
+        </w:tblBorders>
+        <w:tblLook w:val="04A0" w:firstRow="1" w:lastRow="0" w:firstColumn="1" w:lastColumn="0" w:noHBand="0" w:noVBand="1"/>
+      </w:tblPr>
+      <w:tblGrid>
+        <w:gridCol w:w="7644"/>
+        <w:gridCol w:w="1701"/>
+      </w:tblGrid>
+      <w:tr>
+        <w:trPr>
+          <w:trHeight w:val="600"/>
+        </w:trPr>
+        <w:tc>
+          <w:tcPr>
+            <w:tcW w:w="4090" w:type="pct"/>
+            <w:shd w:val="clear" w:color="auto" w:fill="auto"/>
+            <w:vAlign w:val="center"/>
+          </w:tcPr>
+          <w:p>
+            <w:pPr>
+              <w:spacing w:after="0" w:line="240" w:lineRule="auto"/>
+              <w:jc w:val="center"/>
+              <w:rPr>
+                <w:rFonts w:ascii="Times New Roman" w:eastAsia="Times New Roman" w:hAnsi="Times New Roman" w:cs="Times New Roman"/>
+                <w:b/>
+                <w:color w:val="000000"/>
+                <w:sz w:val="24"/>
+                <w:szCs w:val="24"/>
+                <w:lang w:val="en-US" w:eastAsia="ru-RU"/>
+              </w:rPr>
+            </w:pPr>
+            <w:r>
+              <w:rPr>
+                <w:rFonts w:ascii="Times New Roman" w:eastAsia="Times New Roman" w:hAnsi="Times New Roman" w:cs="Times New Roman"/>
+                <w:b/>
+                <w:color w:val="000000"/>
+                <w:sz w:val="24"/>
+                <w:szCs w:val="24"/>
+                <w:lang w:eastAsia="ru-RU"/>
+              </w:rPr>
+              <w:t>Сквозная технология</w:t>
+            </w:r>
+          </w:p>
+        </w:tc>
+        <w:tc>
+          <w:tcPr>
+            <w:tcW w:w="910" w:type="pct"/>
+            <w:vAlign w:val="center"/>
+          </w:tcPr>
+          <w:p>
+            <w:pPr>
+              <w:spacing w:after="0" w:line="240" w:lineRule="auto"/>
+              <w:jc w:val="center"/>
+              <w:rPr>
+                <w:rFonts w:ascii="Times New Roman" w:eastAsia="Times New Roman" w:hAnsi="Times New Roman" w:cs="Times New Roman"/>
+                <w:b/>
+                <w:color w:val="000000"/>
+                <w:sz w:val="24"/>
+                <w:szCs w:val="24"/>
+                <w:lang w:eastAsia="ru-RU"/>
+              </w:rPr>
+            </w:pPr>
+            <w:r>
+              <w:rPr>
+                <w:rFonts w:ascii="Times New Roman" w:eastAsia="Times New Roman" w:hAnsi="Times New Roman" w:cs="Times New Roman"/>
+                <w:b/>
+                <w:color w:val="000000"/>
+                <w:sz w:val="24"/>
+                <w:szCs w:val="24"/>
+                <w:lang w:eastAsia="ru-RU"/>
+              </w:rPr>
+              <w:t>Соответствие</w:t>
+            </w:r>
+          </w:p>
+        </w:tc>
+      </w:tr>
+      <w:tr>
+        <w:trPr>
+          <w:trHeight w:val="600"/>
+        </w:trPr>
+        <w:tc>
+          <w:tcPr>
+            <w:tcW w:w="4090" w:type="pct"/>
+            <w:shd w:val="clear" w:color="auto" w:fill="auto"/>
+            <w:vAlign w:val="center"/>
+            <w:hideMark/>
+          </w:tcPr>
+          <w:p>
+            <w:pPr>
+              <w:spacing w:after="0" w:line="240" w:lineRule="auto"/>
+              <w:rPr>
+                <w:rFonts w:ascii="Times New Roman" w:eastAsia="Times New Roman" w:hAnsi="Times New Roman" w:cs="Times New Roman"/>
+                <w:color w:val="000000"/>
+                <w:sz w:val="24"/>
+                <w:szCs w:val="24"/>
+                <w:lang w:eastAsia="ru-RU"/>
+              </w:rPr>
+            </w:pPr>
+            <w:r>
+              <w:rPr>
+                <w:rFonts w:ascii="Times New Roman" w:eastAsia="Times New Roman" w:hAnsi="Times New Roman" w:cs="Times New Roman"/>
+                <w:color w:val="000000"/>
+                <w:sz w:val="24"/>
+                <w:szCs w:val="24"/>
+                <w:lang w:eastAsia="ru-RU"/>
+              </w:rPr>
+              <w:t>Технологии, основанные на методах синтетической биологии и генной инженерии</w:t>
+            </w:r>
+          </w:p>
+        </w:tc>
+        <w:tc>
+          <w:tcPr>
+            <w:tcW w:w="910" w:type="pct"/>
+            <w:vAlign w:val="center"/>
+          </w:tcPr>
+          <w:p>
+            <w:pPr>
+              <w:spacing w:after="0" w:line="240" w:lineRule="auto"/>
+              <w:jc w:val="center"/>
+              <w:rPr>
+                <w:rFonts w:ascii="Times New Roman" w:eastAsia="Times New Roman" w:hAnsi="Times New Roman" w:cs="Times New Roman"/>
+                <w:color w:val="000000"/>
+                <w:sz w:val="24"/>
+                <w:szCs w:val="24"/>
+                <w:lang w:val="en-US" w:eastAsia="ru-RU"/>
+              </w:rPr>
+            </w:pPr>
+            <w:r>
+              <w:rPr>
+                <w:rFonts w:ascii="Times New Roman" w:eastAsia="Times New Roman" w:hAnsi="Times New Roman" w:cs="Times New Roman"/>
+                <w:color w:val="000000"/>
+                <w:sz w:val="24"/>
+                <w:szCs w:val="24"/>
+                <w:lang w:val="en-US" w:eastAsia="ru-RU"/>
+              </w:rPr>
+              <w:t xml:space="preserve">Нет</w:t>
+            </w:r>
+          </w:p>
+        </w:tc>
+      </w:tr>
+      <w:tr>
+        <w:trPr>
+          <w:trHeight w:val="585"/>
+        </w:trPr>
+        <w:tc>
+          <w:tcPr>
+            <w:tcW w:w="4090" w:type="pct"/>
+            <w:shd w:val="clear" w:color="auto" w:fill="auto"/>
+            <w:vAlign w:val="center"/>
+            <w:hideMark/>
+          </w:tcPr>
+          <w:p>
+            <w:pPr>
+              <w:spacing w:after="0" w:line="240" w:lineRule="auto"/>
+              <w:rPr>
+                <w:rFonts w:ascii="Times New Roman" w:eastAsia="Times New Roman" w:hAnsi="Times New Roman" w:cs="Times New Roman"/>
+                <w:color w:val="000000"/>
+                <w:sz w:val="24"/>
+                <w:szCs w:val="24"/>
+                <w:lang w:eastAsia="ru-RU"/>
+              </w:rPr>
+            </w:pPr>
+            <w:r>
+              <w:rPr>
+                <w:rFonts w:ascii="Times New Roman" w:eastAsia="Times New Roman" w:hAnsi="Times New Roman" w:cs="Times New Roman"/>
+                <w:color w:val="000000"/>
+                <w:sz w:val="24"/>
+                <w:szCs w:val="24"/>
+                <w:lang w:eastAsia="ru-RU"/>
+              </w:rPr>
+              <w:t>Технологии создания новых материалов с заданными свойствами и эксплуатационными характеристиками</w:t>
+            </w:r>
+          </w:p>
+        </w:tc>
+        <w:tc>
+          <w:tcPr>
+            <w:tcW w:w="910" w:type="pct"/>
+            <w:vAlign w:val="center"/>
+          </w:tcPr>
+          <w:p>
+            <w:pPr>
+              <w:spacing w:after="0" w:line="240" w:lineRule="auto"/>
+              <w:jc w:val="center"/>
+              <w:rPr>
+                <w:rFonts w:ascii="Times New Roman" w:eastAsia="Times New Roman" w:hAnsi="Times New Roman" w:cs="Times New Roman"/>
+                <w:color w:val="000000"/>
+                <w:sz w:val="24"/>
+                <w:szCs w:val="24"/>
+                <w:lang w:eastAsia="ru-RU"/>
+              </w:rPr>
+            </w:pPr>
+            <w:r>
+              <w:rPr>
+                <w:rFonts w:ascii="Times New Roman" w:eastAsia="Times New Roman" w:hAnsi="Times New Roman" w:cs="Times New Roman"/>
+                <w:color w:val="000000"/>
+                <w:sz w:val="24"/>
+                <w:szCs w:val="24"/>
+                <w:lang w:val="en-US" w:eastAsia="ru-RU"/>
+              </w:rPr>
+              <w:t xml:space="preserve">Нет</w:t>
+            </w:r>
+          </w:p>
+        </w:tc>
+      </w:tr>
+      <w:tr>
+        <w:trPr>
+          <w:trHeight w:val="585"/>
+        </w:trPr>
+        <w:tc>
+          <w:tcPr>
+            <w:tcW w:w="4090" w:type="pct"/>
+            <w:shd w:val="clear" w:color="auto" w:fill="auto"/>
+            <w:vAlign w:val="center"/>
+            <w:hideMark/>
+          </w:tcPr>
+          <w:p>
+            <w:pPr>
+              <w:spacing w:after="0" w:line="240" w:lineRule="auto"/>
+              <w:rPr>
+                <w:rFonts w:ascii="Times New Roman" w:eastAsia="Times New Roman" w:hAnsi="Times New Roman" w:cs="Times New Roman"/>
+                <w:color w:val="000000"/>
+                <w:sz w:val="24"/>
+                <w:szCs w:val="24"/>
+                <w:lang w:eastAsia="ru-RU"/>
+              </w:rPr>
+            </w:pPr>
+            <w:r>
+              <w:rPr>
+                <w:rFonts w:ascii="Times New Roman" w:eastAsia="Times New Roman" w:hAnsi="Times New Roman" w:cs="Times New Roman"/>
+                <w:color w:val="000000"/>
+                <w:sz w:val="24"/>
+                <w:szCs w:val="24"/>
+                <w:lang w:eastAsia="ru-RU"/>
+              </w:rPr>
+              <w:t>Технологии производства малотоннажной химической продукции, включая особо чистые вещества, для фармацевтики, энергетики и микроэлектроники</w:t>
+            </w:r>
+          </w:p>
+        </w:tc>
+        <w:tc>
+          <w:tcPr>
+            <w:tcW w:w="910" w:type="pct"/>
+            <w:vAlign w:val="center"/>
+          </w:tcPr>
+          <w:p>
+            <w:pPr>
+              <w:spacing w:after="0" w:line="240" w:lineRule="auto"/>
+              <w:jc w:val="center"/>
+              <w:rPr>
+                <w:rFonts w:ascii="Times New Roman" w:eastAsia="Times New Roman" w:hAnsi="Times New Roman" w:cs="Times New Roman"/>
+                <w:color w:val="000000"/>
+                <w:sz w:val="24"/>
+                <w:szCs w:val="24"/>
+                <w:lang w:eastAsia="ru-RU"/>
+              </w:rPr>
+            </w:pPr>
+            <w:r>
+              <w:rPr>
+                <w:rFonts w:ascii="Times New Roman" w:eastAsia="Times New Roman" w:hAnsi="Times New Roman" w:cs="Times New Roman"/>
+                <w:color w:val="000000"/>
+                <w:sz w:val="24"/>
+                <w:szCs w:val="24"/>
+                <w:lang w:val="en-US" w:eastAsia="ru-RU"/>
+              </w:rPr>
+              <w:t xml:space="preserve">Нет</w:t>
+            </w:r>
+          </w:p>
+        </w:tc>
+      </w:tr>
+      <w:tr>
+        <w:trPr>
+          <w:trHeight w:val="585"/>
+        </w:trPr>
+        <w:tc>
+          <w:tcPr>
+            <w:tcW w:w="4090" w:type="pct"/>
+            <w:shd w:val="clear" w:color="auto" w:fill="auto"/>
+            <w:vAlign w:val="center"/>
+            <w:hideMark/>
+          </w:tcPr>
+          <w:p>
+            <w:pPr>
+              <w:spacing w:after="0" w:line="240" w:lineRule="auto"/>
+              <w:rPr>
+                <w:rFonts w:ascii="Times New Roman" w:eastAsia="Times New Roman" w:hAnsi="Times New Roman" w:cs="Times New Roman"/>
+                <w:color w:val="000000"/>
+                <w:sz w:val="24"/>
+                <w:szCs w:val="24"/>
+                <w:lang w:eastAsia="ru-RU"/>
+              </w:rPr>
+            </w:pPr>
+            <w:r>
+              <w:rPr>
+                <w:rFonts w:ascii="Times New Roman" w:eastAsia="Times New Roman" w:hAnsi="Times New Roman" w:cs="Times New Roman"/>
+                <w:color w:val="000000"/>
+                <w:sz w:val="24"/>
+                <w:szCs w:val="24"/>
+                <w:lang w:eastAsia="ru-RU"/>
+              </w:rPr>
+              <w:t>Биотехнологии в отраслях экономики</w:t>
+            </w:r>
+          </w:p>
+        </w:tc>
+        <w:tc>
+          <w:tcPr>
+            <w:tcW w:w="910" w:type="pct"/>
+            <w:vAlign w:val="center"/>
+          </w:tcPr>
+          <w:p>
+            <w:pPr>
+              <w:spacing w:after="0" w:line="240" w:lineRule="auto"/>
+              <w:jc w:val="center"/>
+              <w:rPr>
+                <w:rFonts w:ascii="Times New Roman" w:eastAsia="Times New Roman" w:hAnsi="Times New Roman" w:cs="Times New Roman"/>
+                <w:color w:val="000000"/>
+                <w:sz w:val="24"/>
+                <w:szCs w:val="24"/>
+                <w:lang w:eastAsia="ru-RU"/>
+              </w:rPr>
+            </w:pPr>
+            <w:r>
+              <w:rPr>
+                <w:rFonts w:ascii="Times New Roman" w:eastAsia="Times New Roman" w:hAnsi="Times New Roman" w:cs="Times New Roman"/>
+                <w:color w:val="000000"/>
+                <w:sz w:val="24"/>
+                <w:szCs w:val="24"/>
+                <w:lang w:val="en-US" w:eastAsia="ru-RU"/>
+              </w:rPr>
+              <w:t xml:space="preserve">Да</w:t>
+            </w:r>
+          </w:p>
+        </w:tc>
+      </w:tr>
+    </w:tbl>
+    <w:p>
+      <w:pPr>
+        <w:spacing w:before="120" w:after="0" w:line="360" w:lineRule="auto"/>
+        <w:rPr>
+          <w:rFonts w:ascii="Times New Roman" w:hAnsi="Times New Roman" w:cs="Times New Roman"/>
+          <w:sz w:val="24"/>
+          <w:szCs w:val="24"/>
+        </w:rPr>
+      </w:pPr>
+      <w:r>
+        <w:rPr>
+          <w:rFonts w:ascii="Times New Roman" w:hAnsi="Times New Roman" w:cs="Times New Roman"/>
+          <w:sz w:val="24"/>
+          <w:szCs w:val="24"/>
+        </w:rPr>
+        <w:t>Соответствие достигнутого научного результата НИР ожидаемым результатам, которые указаны в проекте тематики научного исследования:</w:t>
+      </w:r>
+    </w:p>
+    <w:p>
+      <w:pPr>
+        <w:spacing w:before="120" w:after="0" w:line="360" w:lineRule="auto"/>
+        <w:rPr>
+          <w:rFonts w:ascii="Times New Roman" w:hAnsi="Times New Roman" w:cs="Times New Roman"/>
+          <w:sz w:val="24"/>
+          <w:szCs w:val="24"/>
           <w:lang w:val="en-US"/>
         </w:rPr>
       </w:pPr>
@@ -1657,6 +2908,100 @@
           <w:szCs w:val="24"/>
           <w:lang w:val="en-US"/>
         </w:rPr>
+        <w:t xml:space="preserve"/>
+      </w:r>
+    </w:p>
+    <w:p>
+      <w:pPr>
+        <w:spacing w:before="120" w:after="0" w:line="360" w:lineRule="auto"/>
+        <w:rPr>
+          <w:rFonts w:ascii="Times New Roman" w:hAnsi="Times New Roman" w:cs="Times New Roman"/>
+          <w:b/>
+          <w:sz w:val="24"/>
+          <w:szCs w:val="24"/>
+          <w:lang w:val="en-US"/>
+        </w:rPr>
+      </w:pPr>
+    </w:p>
+    <w:p>
+      <w:pPr>
+        <w:spacing w:before="120" w:after="0" w:line="360" w:lineRule="auto"/>
+        <w:rPr>
+          <w:rFonts w:ascii="Times New Roman" w:hAnsi="Times New Roman" w:cs="Times New Roman"/>
+          <w:b/>
+          <w:sz w:val="24"/>
+          <w:szCs w:val="24"/>
+          <w:lang w:val="en-US"/>
+        </w:rPr>
+      </w:pPr>
+      <w:r>
+        <w:rPr>
+          <w:rFonts w:ascii="Times New Roman" w:hAnsi="Times New Roman" w:cs="Times New Roman"/>
+          <w:b/>
+          <w:sz w:val="24"/>
+          <w:szCs w:val="24"/>
+          <w:lang w:val="en-US"/>
+        </w:rPr>
+        <w:t>III</w:t>
+      </w:r>
+      <w:r>
+        <w:rPr>
+          <w:rFonts w:ascii="Times New Roman" w:hAnsi="Times New Roman" w:cs="Times New Roman"/>
+          <w:b/>
+          <w:sz w:val="24"/>
+          <w:szCs w:val="24"/>
+          <w:lang w:val="en-US"/>
+        </w:rPr>
+        <w:t xml:space="preserve">. </w:t>
+      </w:r>
+      <w:r>
+        <w:rPr>
+          <w:rFonts w:ascii="Times New Roman" w:hAnsi="Times New Roman" w:cs="Times New Roman"/>
+          <w:b/>
+          <w:sz w:val="24"/>
+          <w:szCs w:val="24"/>
+        </w:rPr>
+        <w:t>Вывод</w:t>
+      </w:r>
+      <w:r>
+        <w:rPr>
+          <w:rFonts w:ascii="Times New Roman" w:hAnsi="Times New Roman" w:cs="Times New Roman"/>
+          <w:b/>
+          <w:sz w:val="24"/>
+          <w:szCs w:val="24"/>
+          <w:lang w:val="en-US"/>
+        </w:rPr>
+        <w:t>:</w:t>
+      </w:r>
+    </w:p>
+    <w:p>
+      <w:pPr>
+        <w:spacing w:before="120" w:after="0" w:line="360" w:lineRule="auto"/>
+        <w:rPr>
+          <w:rFonts w:ascii="Times New Roman" w:hAnsi="Times New Roman" w:cs="Times New Roman"/>
+          <w:b/>
+          <w:sz w:val="24"/>
+          <w:szCs w:val="24"/>
+          <w:lang w:val="en-US"/>
+        </w:rPr>
+      </w:pPr>
+      <w:r>
+        <w:rPr>
+          <w:rFonts w:ascii="Times New Roman" w:hAnsi="Times New Roman" w:cs="Times New Roman"/>
+          <w:sz w:val="24"/>
+          <w:szCs w:val="24"/>
+          <w:lang w:val="en-US"/>
+        </w:rPr>
+        <w:t xml:space="preserve">Отчет, представленный в качестве промежуточного отчета по теме«Моделирование системы здоровьесбережения на основе персоноцентрированных  технологий геропротекции и профилактики возрастзависимых заболеваний для разных </w:t>
+        <w:br/>
+        <w:t xml:space="preserve">целевых контингентов и категорий пациентов», включает в себя избыточное количество материала, выполненного другими исполнителями, а также на средства других организаций и фондов. Так, например, приводятся результаты реализации проекта "Здоровье здоровых " по разработке СППР . Известно, что инициаторами проекта «здоровье здоровых" являются  Профессиональное сообщество практик превентивной медицины АСИ , Национальная Курортная Ассоциация (НКА), проектный офис направления «превентивная медицина» Национальной Технологической Инициативы (НТИ), цифровая платформа управления здоровьем «Биогеном» при поддержке Российской Академии Наук (РАН). Федеральным оператором реализации второго (2020-2025 г.) и третьего (2026-2035 г.) этапов плана мероприятий (дорожной карты) Национальной Технологической Инициативы направления «ХелсНет» по сегменту «превентивная медицина» (утверждена 20.12.2016 г. на заседании президиума Совета при Президенте РФ по модернизации экономики и инновационному развитию России). Возникает вопрос: насколько правомерно исполнителям данной НИР отчитываться подобными результатами? Рекомендую вернуть ротчет на доработку с тем , чтобы аторы указали конкретно, что именно было сделано ими самими по данной теме за отчетный период.</w:t>
+        <w:br/>
+        <w:t xml:space="preserve"/>
+        <w:br/>
+        <w:t xml:space="preserve">. Отчет, представленный в качестве промежуточного отчета по теме«Моделирование системы здоровьесбережения на основе персоноцентрированных  технологий геропротекции и профилактики возрастзависимых заболеваний для разных  целевых контингентов и категорий пациентов», включает в себя избыточное количество материала, выполненного ранее и, возмоджно, на средства других организаций и фондов и Государственных заданий. Например, приводятся результаты реализации проекта "Здоровье здоровых " по разработке СППР . Известно, что инициаторами проекта «здоровье здоровых" являются  Профессиональное сообщество практик превентивной медицины АСИ , Национальная Курортная Ассоциация (НКА), проектный офис направления «превентивная медицина» Национальной Технологической Инициативы (НТИ), цифровая платформа управления здоровьем «Биогеном» при поддержке Российской Академии Наук (РАН). Федеральным оператором реализации второго (2020-2025 г.) и третьего (2026-2035 г.) этапов плана мероприятий (дорожной карты) Национальной Технологической Инициативы направления «ХелсНет» по сегменту «превентивная медицина» (утверждена 20.12.2016 г. на заседании президиума Совета при Президенте РФ по модернизации экономики и инновационному развитию России). Возникает вопрос: насколько правомерно исполнителям данной НИР отчитываться подобными результатами? Рекомендую вернуть ротчет на доработку с тем , чтобы аторы указали конкретно, что именно было сделано ими самими по данной теме за отчетный период.</w:t>
+        <w:br/>
+        <w:t xml:space="preserve"/>
+        <w:br/>
         <w:t xml:space="preserve"/>
       </w:r>
     </w:p>

</xml_diff>